<commit_message>
i dont even remeber what changes i did
</commit_message>
<xml_diff>
--- a/Introduction.docx
+++ b/Introduction.docx
@@ -769,7 +769,11 @@
         <w:t xml:space="preserve">a </w:t>
       </w:r>
       <w:r>
-        <w:t>spiking neural network</w:t>
+        <w:t xml:space="preserve">spiking neural </w:t>
+      </w:r>
+      <w:proofErr w:type="gramStart"/>
+      <w:r>
+        <w:t>network</w:t>
       </w:r>
       <w:r>
         <w:rPr>
@@ -777,6 +781,7 @@
         </w:rPr>
         <w:t>[</w:t>
       </w:r>
+      <w:proofErr w:type="gramEnd"/>
       <w:r>
         <w:rPr>
           <w:vertAlign w:val="superscript"/>
@@ -790,7 +795,15 @@
         <w:t>]</w:t>
       </w:r>
       <w:r>
-        <w:t>, which represent one of the most efficient approaches. This entails transmitting minute pulses between neurons</w:t>
+        <w:t xml:space="preserve">, which </w:t>
+      </w:r>
+      <w:proofErr w:type="gramStart"/>
+      <w:r>
+        <w:t>represent</w:t>
+      </w:r>
+      <w:proofErr w:type="gramEnd"/>
+      <w:r>
+        <w:t xml:space="preserve"> one of the most efficient approaches. This entails transmitting minute pulses between neurons</w:t>
       </w:r>
       <w:r>
         <w:t xml:space="preserve"> and t</w:t>
@@ -869,10 +882,18 @@
         <w:t xml:space="preserve"> and on the other hand</w:t>
       </w:r>
       <w:r>
-        <w:t>, there is a growing concern regarding the environmental impact associated with the power consumption of current AI models</w:t>
-      </w:r>
-      <w:r>
-        <w:t>;  hence, the imperative to develop novel technologies for machine learning and artificial intelligence arises.</w:t>
+        <w:t xml:space="preserve">, there is a growing concern regarding the environmental impact associated with the power consumption of current AI </w:t>
+      </w:r>
+      <w:proofErr w:type="gramStart"/>
+      <w:r>
+        <w:t>models</w:t>
+      </w:r>
+      <w:r>
+        <w:t>;  hence</w:t>
+      </w:r>
+      <w:proofErr w:type="gramEnd"/>
+      <w:r>
+        <w:t>, the imperative to develop novel technologies for machine learning and artificial intelligence arises.</w:t>
       </w:r>
     </w:p>
     <w:p>
@@ -906,13 +927,24 @@
     <w:p/>
     <w:p>
       <w:r>
-        <w:t>Traditional computing systems, based on the von Neumann architecture</w:t>
+        <w:t xml:space="preserve">Traditional computing systems, based on the von Neumann </w:t>
+      </w:r>
+      <w:proofErr w:type="gramStart"/>
+      <w:r>
+        <w:t>architecture</w:t>
       </w:r>
       <w:r>
         <w:rPr>
           <w:vertAlign w:val="superscript"/>
         </w:rPr>
-        <w:t>[2]</w:t>
+        <w:t>[</w:t>
+      </w:r>
+      <w:proofErr w:type="gramEnd"/>
+      <w:r>
+        <w:rPr>
+          <w:vertAlign w:val="superscript"/>
+        </w:rPr>
+        <w:t>2]</w:t>
       </w:r>
       <w:r>
         <w:t xml:space="preserve">, have a clear separation between memory and processing units. In contrast, neuromorphic computing </w:t>
@@ -925,13 +957,24 @@
         <w:t xml:space="preserve"> </w:t>
       </w:r>
       <w:r>
-        <w:t>When applied to machine learning, neuromorphic approaches seek to leverage the unique properties of neuromorphic hardware</w:t>
+        <w:t xml:space="preserve">When applied to machine learning, neuromorphic approaches seek to leverage the unique properties of neuromorphic </w:t>
+      </w:r>
+      <w:proofErr w:type="gramStart"/>
+      <w:r>
+        <w:t>hardware</w:t>
       </w:r>
       <w:r>
         <w:rPr>
           <w:vertAlign w:val="superscript"/>
         </w:rPr>
-        <w:t>[3]</w:t>
+        <w:t>[</w:t>
+      </w:r>
+      <w:proofErr w:type="gramEnd"/>
+      <w:r>
+        <w:rPr>
+          <w:vertAlign w:val="superscript"/>
+        </w:rPr>
+        <w:t>3]</w:t>
       </w:r>
       <w:r>
         <w:t xml:space="preserve"> to enhance the efficiency and performance of learning algorithms. By emulating the brain's neural networks, neuromorphic machine learning models can potentially offer benefits such as improved energy efficiency, faster processing, and the ability to process sensory data in real-time.</w:t>
@@ -970,13 +1013,24 @@
         <w:t xml:space="preserve"> </w:t>
       </w:r>
       <w:r>
-        <w:t>The classification of neurons encompasses several distinct types, notably sensory and motor neurons</w:t>
+        <w:t xml:space="preserve">The classification of neurons encompasses several distinct types, notably sensory and motor </w:t>
+      </w:r>
+      <w:proofErr w:type="gramStart"/>
+      <w:r>
+        <w:t>neurons</w:t>
       </w:r>
       <w:r>
         <w:rPr>
           <w:vertAlign w:val="superscript"/>
         </w:rPr>
-        <w:t>[6]</w:t>
+        <w:t>[</w:t>
+      </w:r>
+      <w:proofErr w:type="gramEnd"/>
+      <w:r>
+        <w:rPr>
+          <w:vertAlign w:val="superscript"/>
+        </w:rPr>
+        <w:t>6]</w:t>
       </w:r>
       <w:r>
         <w:t xml:space="preserve"> </w:t>
@@ -1043,22 +1097,73 @@
                               <w:pStyle w:val="Caption"/>
                               <w:jc w:val="center"/>
                               <w:rPr>
-                                <w:sz w:val="22"/>
-                                <w:szCs w:val="22"/>
+                                <w:b w:val="0"/>
+                                <w:bCs w:val="0"/>
                               </w:rPr>
                             </w:pPr>
                             <w:r>
+                              <w:rPr>
+                                <w:b w:val="0"/>
+                                <w:bCs w:val="0"/>
+                                <w:sz w:val="14"/>
+                                <w:szCs w:val="14"/>
+                              </w:rPr>
                               <w:t xml:space="preserve">Figure </w:t>
                             </w:r>
-                            <w:fldSimple w:instr=" SEQ Figure \* ARABIC ">
-                              <w:r>
-                                <w:rPr>
-                                  <w:noProof/>
-                                </w:rPr>
-                                <w:t>1</w:t>
-                              </w:r>
-                            </w:fldSimple>
                             <w:r>
+                              <w:rPr>
+                                <w:b w:val="0"/>
+                                <w:bCs w:val="0"/>
+                                <w:sz w:val="14"/>
+                                <w:szCs w:val="14"/>
+                              </w:rPr>
+                              <w:fldChar w:fldCharType="begin"/>
+                            </w:r>
+                            <w:r>
+                              <w:rPr>
+                                <w:b w:val="0"/>
+                                <w:bCs w:val="0"/>
+                                <w:sz w:val="14"/>
+                                <w:szCs w:val="14"/>
+                              </w:rPr>
+                              <w:instrText xml:space="preserve"> SEQ Figure \* ARABIC </w:instrText>
+                            </w:r>
+                            <w:r>
+                              <w:rPr>
+                                <w:b w:val="0"/>
+                                <w:bCs w:val="0"/>
+                                <w:sz w:val="14"/>
+                                <w:szCs w:val="14"/>
+                              </w:rPr>
+                              <w:fldChar w:fldCharType="separate"/>
+                            </w:r>
+                            <w:r>
+                              <w:rPr>
+                                <w:b w:val="0"/>
+                                <w:bCs w:val="0"/>
+                                <w:noProof/>
+                                <w:sz w:val="14"/>
+                                <w:szCs w:val="14"/>
+                              </w:rPr>
+                              <w:t>1</w:t>
+                            </w:r>
+                            <w:r>
+                              <w:rPr>
+                                <w:b w:val="0"/>
+                                <w:bCs w:val="0"/>
+                                <w:noProof/>
+                                <w:sz w:val="14"/>
+                                <w:szCs w:val="14"/>
+                              </w:rPr>
+                              <w:fldChar w:fldCharType="end"/>
+                            </w:r>
+                            <w:r>
+                              <w:rPr>
+                                <w:b w:val="0"/>
+                                <w:bCs w:val="0"/>
+                                <w:sz w:val="14"/>
+                                <w:szCs w:val="14"/>
+                              </w:rPr>
                               <w:t>: representation of a neuron. Teen Brain Talk "Neuron"</w:t>
                             </w:r>
                           </w:p>
@@ -1090,22 +1195,73 @@
                         <w:pStyle w:val="Caption"/>
                         <w:jc w:val="center"/>
                         <w:rPr>
-                          <w:sz w:val="22"/>
-                          <w:szCs w:val="22"/>
+                          <w:b w:val="0"/>
+                          <w:bCs w:val="0"/>
                         </w:rPr>
                       </w:pPr>
                       <w:r>
+                        <w:rPr>
+                          <w:b w:val="0"/>
+                          <w:bCs w:val="0"/>
+                          <w:sz w:val="14"/>
+                          <w:szCs w:val="14"/>
+                        </w:rPr>
                         <w:t xml:space="preserve">Figure </w:t>
                       </w:r>
-                      <w:fldSimple w:instr=" SEQ Figure \* ARABIC ">
-                        <w:r>
-                          <w:rPr>
-                            <w:noProof/>
-                          </w:rPr>
-                          <w:t>1</w:t>
-                        </w:r>
-                      </w:fldSimple>
                       <w:r>
+                        <w:rPr>
+                          <w:b w:val="0"/>
+                          <w:bCs w:val="0"/>
+                          <w:sz w:val="14"/>
+                          <w:szCs w:val="14"/>
+                        </w:rPr>
+                        <w:fldChar w:fldCharType="begin"/>
+                      </w:r>
+                      <w:r>
+                        <w:rPr>
+                          <w:b w:val="0"/>
+                          <w:bCs w:val="0"/>
+                          <w:sz w:val="14"/>
+                          <w:szCs w:val="14"/>
+                        </w:rPr>
+                        <w:instrText xml:space="preserve"> SEQ Figure \* ARABIC </w:instrText>
+                      </w:r>
+                      <w:r>
+                        <w:rPr>
+                          <w:b w:val="0"/>
+                          <w:bCs w:val="0"/>
+                          <w:sz w:val="14"/>
+                          <w:szCs w:val="14"/>
+                        </w:rPr>
+                        <w:fldChar w:fldCharType="separate"/>
+                      </w:r>
+                      <w:r>
+                        <w:rPr>
+                          <w:b w:val="0"/>
+                          <w:bCs w:val="0"/>
+                          <w:noProof/>
+                          <w:sz w:val="14"/>
+                          <w:szCs w:val="14"/>
+                        </w:rPr>
+                        <w:t>1</w:t>
+                      </w:r>
+                      <w:r>
+                        <w:rPr>
+                          <w:b w:val="0"/>
+                          <w:bCs w:val="0"/>
+                          <w:noProof/>
+                          <w:sz w:val="14"/>
+                          <w:szCs w:val="14"/>
+                        </w:rPr>
+                        <w:fldChar w:fldCharType="end"/>
+                      </w:r>
+                      <w:r>
+                        <w:rPr>
+                          <w:b w:val="0"/>
+                          <w:bCs w:val="0"/>
+                          <w:sz w:val="14"/>
+                          <w:szCs w:val="14"/>
+                        </w:rPr>
                         <w:t>: representation of a neuron. Teen Brain Talk "Neuron"</w:t>
                       </w:r>
                     </w:p>
@@ -1326,13 +1482,24 @@
     <w:p/>
     <w:p>
       <w:r>
-        <w:t>Upon receiving excitatory input from other neurons or sensory receptors, the neuron becomes stimulated. If this stimulation reaches a specific threshold level, a crucial point typically around -55 to -50 millivolts (mV), voltage-gated sodium channels in the cell membrane open. Subsequently, there is a rapid influx of sodium ions into the neuron, leading to a significant depolarization event</w:t>
+        <w:t xml:space="preserve">Upon receiving excitatory input from other neurons or sensory receptors, the neuron becomes stimulated. If this stimulation reaches a specific threshold level, a crucial point typically around -55 to -50 millivolts (mV), voltage-gated sodium channels in the cell membrane open. Subsequently, there is a rapid influx of sodium ions into the neuron, leading to a significant depolarization </w:t>
+      </w:r>
+      <w:proofErr w:type="gramStart"/>
+      <w:r>
+        <w:t>event</w:t>
       </w:r>
       <w:r>
         <w:rPr>
           <w:vertAlign w:val="superscript"/>
         </w:rPr>
-        <w:t>[7]</w:t>
+        <w:t>[</w:t>
+      </w:r>
+      <w:proofErr w:type="gramEnd"/>
+      <w:r>
+        <w:rPr>
+          <w:vertAlign w:val="superscript"/>
+        </w:rPr>
+        <w:t>7]</w:t>
       </w:r>
       <w:r>
         <w:t>.</w:t>
@@ -1397,10 +1564,18 @@
     <w:p/>
     <w:p>
       <w:r>
-        <w:t>Over the course of years, numerous models have been developed to describe neurons within the context of spiking neural networks (SNNs). This arises from the profound trade-off between attaining biological plausibility and enabling swift computational processing. While the Hodgkin-Huxley</w:t>
-      </w:r>
-      <w:r>
-        <w:t>(HH)</w:t>
+        <w:t>Over the course of years, numerous models have been developed to describe neurons within the context of spiking neural networks (SNNs). This arises from the profound trade-off between attaining biological plausibility and enabling swift computational processing. While the Hodgkin-</w:t>
+      </w:r>
+      <w:proofErr w:type="gramStart"/>
+      <w:r>
+        <w:t>Huxley</w:t>
+      </w:r>
+      <w:r>
+        <w:t>(</w:t>
+      </w:r>
+      <w:proofErr w:type="gramEnd"/>
+      <w:r>
+        <w:t>HH)</w:t>
       </w:r>
       <w:r>
         <w:rPr>
@@ -1423,16 +1598,990 @@
         <w:tab/>
       </w:r>
     </w:p>
+    <w:p>
+      <w:pPr>
+        <w:pStyle w:val="Heading1"/>
+      </w:pPr>
+      <w:bookmarkStart w:id="5" w:name="_Toc140793950"/>
+      <w:r>
+        <w:t>1.4. Dynamical System</w:t>
+      </w:r>
+      <w:bookmarkEnd w:id="5"/>
+    </w:p>
     <w:p/>
     <w:p>
+      <w:r>
+        <w:t>The 1.0 equations derive from the analysis of the neuron as a dynamical system</w:t>
+      </w:r>
+      <w:r>
+        <w:t xml:space="preserve">, they </w:t>
+      </w:r>
+      <w:r>
+        <w:t>constitute</w:t>
+      </w:r>
+      <w:r>
+        <w:t xml:space="preserve"> a fundamental mathematical framework for describing the behavior and evolution of various systems over time. A dynamical system is characterized by three key components: state variables, time and dynamics. Each state represents a system’s condition</w:t>
+      </w:r>
+      <w:r>
+        <w:t>.</w:t>
+      </w:r>
+      <w:r>
+        <w:t xml:space="preserve"> </w:t>
+      </w:r>
+      <w:r>
+        <w:t>Time serves as the independent variable, capturing the system's evolution over a continuous or discrete temporal domain. Dynamics, or the evolution rule, specifies the mathematical relationships governing the interplay of state variables and their changes over time.</w:t>
+      </w:r>
+      <w:r>
+        <w:t xml:space="preserve"> </w:t>
+      </w:r>
+      <w:r>
+        <w:t xml:space="preserve">Dynamical systems theory is a powerful tool used in various fields such as physics, engineering, biology, economics, and chaos theory. It helps in understanding </w:t>
+      </w:r>
+      <w:r>
+        <w:lastRenderedPageBreak/>
+        <w:t>and predicting the behavior of complex systems and plays a significant role in modeling and simulating real-world phenomena.</w:t>
+      </w:r>
+      <w:r>
+        <w:t xml:space="preserve"> Before analyzing neurons and lasers, a simple example of a dynamical analysis is presented.</w:t>
+      </w:r>
+    </w:p>
+    <w:p/>
+    <w:p>
+      <w:pPr>
+        <w:pStyle w:val="Heading2"/>
+      </w:pPr>
+      <w:r>
+        <w:t xml:space="preserve">1.4.1 Pendulum </w:t>
+      </w:r>
+      <w:r>
+        <w:t>as a dynamical system</w:t>
+      </w:r>
+    </w:p>
+    <w:p/>
+    <w:p>
+      <w:r>
+        <w:t xml:space="preserve">The pendulum's oscillatory motion is among the most iconic and instructive demonstrations of employing differential equations and phase portraits to characterize its dynamics over time. Its ubiquity in daily life and the simplicity of its underlying </w:t>
+      </w:r>
+      <w:r>
+        <w:t xml:space="preserve">mechanics </w:t>
+      </w:r>
+      <w:r>
+        <w:t>makes</w:t>
+      </w:r>
+      <w:r>
+        <w:t xml:space="preserve"> it an ideal </w:t>
+      </w:r>
+      <w:r>
+        <w:t>exemplary</w:t>
+      </w:r>
+      <w:r>
+        <w:t xml:space="preserve"> for illustrating the principles of dynamical systems analysis</w:t>
+      </w:r>
+      <w:r>
+        <w:t xml:space="preserve">. </w:t>
+      </w:r>
+      <w:r>
+        <w:t xml:space="preserve">The oscillation can be described using a </w:t>
+      </w:r>
+      <w:r>
+        <w:t>second</w:t>
+      </w:r>
+      <w:r>
+        <w:t>-order linear differential equation</w:t>
+      </w:r>
+      <w:r>
+        <w:rPr>
+          <w:rStyle w:val="EndnoteReference"/>
+        </w:rPr>
+        <w:endnoteReference w:id="3"/>
+      </w:r>
+      <w:r>
+        <w:t xml:space="preserve">, which relates the angular displacement and velocity of the pendulum with respect to time. This equation derives from the fundamental principles of classical mechanics and assumes small-amplitude oscillations. </w:t>
+      </w:r>
+    </w:p>
+    <w:p/>
+    <w:p>
+      <w:r>
+        <w:rPr>
+          <w:noProof/>
+        </w:rPr>
+        <mc:AlternateContent>
+          <mc:Choice Requires="wps">
+            <w:drawing>
+              <wp:anchor distT="0" distB="0" distL="114300" distR="114300" simplePos="0" relativeHeight="251661312" behindDoc="0" locked="0" layoutInCell="1" allowOverlap="1" wp14:anchorId="7CDA4B63" wp14:editId="39FCF84A">
+                <wp:simplePos x="0" y="0"/>
+                <wp:positionH relativeFrom="column">
+                  <wp:posOffset>3894455</wp:posOffset>
+                </wp:positionH>
+                <wp:positionV relativeFrom="paragraph">
+                  <wp:posOffset>2118360</wp:posOffset>
+                </wp:positionV>
+                <wp:extent cx="2190115" cy="635"/>
+                <wp:effectExtent l="0" t="0" r="0" b="0"/>
+                <wp:wrapSquare wrapText="bothSides"/>
+                <wp:docPr id="1106162934" name="Text Box 1"/>
+                <wp:cNvGraphicFramePr/>
+                <a:graphic xmlns:a="http://schemas.openxmlformats.org/drawingml/2006/main">
+                  <a:graphicData uri="http://schemas.microsoft.com/office/word/2010/wordprocessingShape">
+                    <wps:wsp>
+                      <wps:cNvSpPr txBox="1"/>
+                      <wps:spPr>
+                        <a:xfrm>
+                          <a:off x="0" y="0"/>
+                          <a:ext cx="2190115" cy="635"/>
+                        </a:xfrm>
+                        <a:prstGeom prst="rect">
+                          <a:avLst/>
+                        </a:prstGeom>
+                        <a:solidFill>
+                          <a:prstClr val="white"/>
+                        </a:solidFill>
+                        <a:ln>
+                          <a:noFill/>
+                        </a:ln>
+                      </wps:spPr>
+                      <wps:txbx>
+                        <w:txbxContent>
+                          <w:p>
+                            <w:pPr>
+                              <w:pStyle w:val="Caption"/>
+                              <w:rPr>
+                                <w:b w:val="0"/>
+                                <w:bCs w:val="0"/>
+                                <w:noProof/>
+                                <w:sz w:val="14"/>
+                                <w:szCs w:val="14"/>
+                              </w:rPr>
+                            </w:pPr>
+                            <w:r>
+                              <w:rPr>
+                                <w:b w:val="0"/>
+                                <w:bCs w:val="0"/>
+                                <w:sz w:val="14"/>
+                                <w:szCs w:val="14"/>
+                              </w:rPr>
+                              <w:t xml:space="preserve">Figure </w:t>
+                            </w:r>
+                            <w:r>
+                              <w:rPr>
+                                <w:b w:val="0"/>
+                                <w:bCs w:val="0"/>
+                                <w:sz w:val="14"/>
+                                <w:szCs w:val="14"/>
+                              </w:rPr>
+                              <w:fldChar w:fldCharType="begin"/>
+                            </w:r>
+                            <w:r>
+                              <w:rPr>
+                                <w:b w:val="0"/>
+                                <w:bCs w:val="0"/>
+                                <w:sz w:val="14"/>
+                                <w:szCs w:val="14"/>
+                              </w:rPr>
+                              <w:instrText xml:space="preserve"> SEQ Figure \* ARABIC </w:instrText>
+                            </w:r>
+                            <w:r>
+                              <w:rPr>
+                                <w:b w:val="0"/>
+                                <w:bCs w:val="0"/>
+                                <w:sz w:val="14"/>
+                                <w:szCs w:val="14"/>
+                              </w:rPr>
+                              <w:fldChar w:fldCharType="separate"/>
+                            </w:r>
+                            <w:r>
+                              <w:rPr>
+                                <w:b w:val="0"/>
+                                <w:bCs w:val="0"/>
+                                <w:noProof/>
+                                <w:sz w:val="14"/>
+                                <w:szCs w:val="14"/>
+                              </w:rPr>
+                              <w:t>2</w:t>
+                            </w:r>
+                            <w:r>
+                              <w:rPr>
+                                <w:b w:val="0"/>
+                                <w:bCs w:val="0"/>
+                                <w:sz w:val="14"/>
+                                <w:szCs w:val="14"/>
+                              </w:rPr>
+                              <w:fldChar w:fldCharType="end"/>
+                            </w:r>
+                            <w:r>
+                              <w:rPr>
+                                <w:b w:val="0"/>
+                                <w:bCs w:val="0"/>
+                                <w:sz w:val="14"/>
+                                <w:szCs w:val="14"/>
+                              </w:rPr>
+                              <w:t xml:space="preserve">: pendulum in motion with arrows denoting position and velocity. Image taken from </w:t>
+                            </w:r>
+                            <w:proofErr w:type="gramStart"/>
+                            <w:r>
+                              <w:rPr>
+                                <w:b w:val="0"/>
+                                <w:bCs w:val="0"/>
+                                <w:sz w:val="14"/>
+                                <w:szCs w:val="14"/>
+                              </w:rPr>
+                              <w:t>Wikipedia</w:t>
+                            </w:r>
+                            <w:proofErr w:type="gramEnd"/>
+                          </w:p>
+                        </w:txbxContent>
+                      </wps:txbx>
+                      <wps:bodyPr rot="0" spcFirstLastPara="0" vertOverflow="overflow" horzOverflow="overflow" vert="horz" wrap="square" lIns="0" tIns="0" rIns="0" bIns="0" numCol="1" spcCol="0" rtlCol="0" fromWordArt="0" anchor="t" anchorCtr="0" forceAA="0" compatLnSpc="1">
+                        <a:prstTxWarp prst="textNoShape">
+                          <a:avLst/>
+                        </a:prstTxWarp>
+                        <a:spAutoFit/>
+                      </wps:bodyPr>
+                    </wps:wsp>
+                  </a:graphicData>
+                </a:graphic>
+              </wp:anchor>
+            </w:drawing>
+          </mc:Choice>
+          <mc:Fallback>
+            <w:pict>
+              <v:shape w14:anchorId="7CDA4B63" id="Text Box 1" o:spid="_x0000_s1027" type="#_x0000_t202" style="position:absolute;left:0;text-align:left;margin-left:306.65pt;margin-top:166.8pt;width:172.45pt;height:.05pt;z-index:251661312;visibility:visible;mso-wrap-style:square;mso-wrap-distance-left:9pt;mso-wrap-distance-top:0;mso-wrap-distance-right:9pt;mso-wrap-distance-bottom:0;mso-position-horizontal:absolute;mso-position-horizontal-relative:text;mso-position-vertical:absolute;mso-position-vertical-relative:text;v-text-anchor:top" o:gfxdata="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" stroked="f">
+                <v:textbox style="mso-fit-shape-to-text:t" inset="0,0,0,0">
+                  <w:txbxContent>
+                    <w:p>
+                      <w:pPr>
+                        <w:pStyle w:val="Caption"/>
+                        <w:rPr>
+                          <w:b w:val="0"/>
+                          <w:bCs w:val="0"/>
+                          <w:noProof/>
+                          <w:sz w:val="14"/>
+                          <w:szCs w:val="14"/>
+                        </w:rPr>
+                      </w:pPr>
+                      <w:r>
+                        <w:rPr>
+                          <w:b w:val="0"/>
+                          <w:bCs w:val="0"/>
+                          <w:sz w:val="14"/>
+                          <w:szCs w:val="14"/>
+                        </w:rPr>
+                        <w:t xml:space="preserve">Figure </w:t>
+                      </w:r>
+                      <w:r>
+                        <w:rPr>
+                          <w:b w:val="0"/>
+                          <w:bCs w:val="0"/>
+                          <w:sz w:val="14"/>
+                          <w:szCs w:val="14"/>
+                        </w:rPr>
+                        <w:fldChar w:fldCharType="begin"/>
+                      </w:r>
+                      <w:r>
+                        <w:rPr>
+                          <w:b w:val="0"/>
+                          <w:bCs w:val="0"/>
+                          <w:sz w:val="14"/>
+                          <w:szCs w:val="14"/>
+                        </w:rPr>
+                        <w:instrText xml:space="preserve"> SEQ Figure \* ARABIC </w:instrText>
+                      </w:r>
+                      <w:r>
+                        <w:rPr>
+                          <w:b w:val="0"/>
+                          <w:bCs w:val="0"/>
+                          <w:sz w:val="14"/>
+                          <w:szCs w:val="14"/>
+                        </w:rPr>
+                        <w:fldChar w:fldCharType="separate"/>
+                      </w:r>
+                      <w:r>
+                        <w:rPr>
+                          <w:b w:val="0"/>
+                          <w:bCs w:val="0"/>
+                          <w:noProof/>
+                          <w:sz w:val="14"/>
+                          <w:szCs w:val="14"/>
+                        </w:rPr>
+                        <w:t>2</w:t>
+                      </w:r>
+                      <w:r>
+                        <w:rPr>
+                          <w:b w:val="0"/>
+                          <w:bCs w:val="0"/>
+                          <w:sz w:val="14"/>
+                          <w:szCs w:val="14"/>
+                        </w:rPr>
+                        <w:fldChar w:fldCharType="end"/>
+                      </w:r>
+                      <w:r>
+                        <w:rPr>
+                          <w:b w:val="0"/>
+                          <w:bCs w:val="0"/>
+                          <w:sz w:val="14"/>
+                          <w:szCs w:val="14"/>
+                        </w:rPr>
+                        <w:t xml:space="preserve">: pendulum in motion with arrows denoting position and velocity. Image taken from </w:t>
+                      </w:r>
+                      <w:proofErr w:type="gramStart"/>
+                      <w:r>
+                        <w:rPr>
+                          <w:b w:val="0"/>
+                          <w:bCs w:val="0"/>
+                          <w:sz w:val="14"/>
+                          <w:szCs w:val="14"/>
+                        </w:rPr>
+                        <w:t>Wikipedia</w:t>
+                      </w:r>
+                      <w:proofErr w:type="gramEnd"/>
+                    </w:p>
+                  </w:txbxContent>
+                </v:textbox>
+                <w10:wrap type="square"/>
+              </v:shape>
+            </w:pict>
+          </mc:Fallback>
+        </mc:AlternateContent>
+      </w:r>
+      <w:r>
+        <w:rPr>
+          <w:noProof/>
+        </w:rPr>
+        <w:drawing>
+          <wp:anchor distT="0" distB="0" distL="114300" distR="114300" simplePos="0" relativeHeight="251659264" behindDoc="0" locked="0" layoutInCell="1" allowOverlap="1" wp14:anchorId="0B2348F9" wp14:editId="3DBEA286">
+            <wp:simplePos x="0" y="0"/>
+            <wp:positionH relativeFrom="margin">
+              <wp:posOffset>3894455</wp:posOffset>
+            </wp:positionH>
+            <wp:positionV relativeFrom="margin">
+              <wp:posOffset>2698424</wp:posOffset>
+            </wp:positionV>
+            <wp:extent cx="2190115" cy="2055495"/>
+            <wp:effectExtent l="0" t="0" r="635" b="1905"/>
+            <wp:wrapSquare wrapText="bothSides"/>
+            <wp:docPr id="8235559" name="Picture 1" descr="A diagram of a straight line with a point and a ball"/>
+            <wp:cNvGraphicFramePr>
+              <a:graphicFrameLocks xmlns:a="http://schemas.openxmlformats.org/drawingml/2006/main" noChangeAspect="1"/>
+            </wp:cNvGraphicFramePr>
+            <a:graphic xmlns:a="http://schemas.openxmlformats.org/drawingml/2006/main">
+              <a:graphicData uri="http://schemas.openxmlformats.org/drawingml/2006/picture">
+                <pic:pic xmlns:pic="http://schemas.openxmlformats.org/drawingml/2006/picture">
+                  <pic:nvPicPr>
+                    <pic:cNvPr id="8235559" name="Picture 1" descr="A diagram of a straight line with a point and a ball"/>
+                    <pic:cNvPicPr/>
+                  </pic:nvPicPr>
+                  <pic:blipFill>
+                    <a:blip r:embed="rId10">
+                      <a:extLst>
+                        <a:ext uri="{28A0092B-C50C-407E-A947-70E740481C1C}">
+                          <a14:useLocalDpi xmlns:a14="http://schemas.microsoft.com/office/drawing/2010/main" val="0"/>
+                        </a:ext>
+                      </a:extLst>
+                    </a:blip>
+                    <a:stretch>
+                      <a:fillRect/>
+                    </a:stretch>
+                  </pic:blipFill>
+                  <pic:spPr>
+                    <a:xfrm>
+                      <a:off x="0" y="0"/>
+                      <a:ext cx="2190115" cy="2055495"/>
+                    </a:xfrm>
+                    <a:prstGeom prst="rect">
+                      <a:avLst/>
+                    </a:prstGeom>
+                  </pic:spPr>
+                </pic:pic>
+              </a:graphicData>
+            </a:graphic>
+          </wp:anchor>
+        </w:drawing>
+      </w:r>
+      <w:r>
+        <w:t xml:space="preserve">At any given time, the system possesses a variable </w:t>
+      </w:r>
+      <w:r>
+        <w:rPr>
+          <w:i/>
+          <w:iCs/>
+        </w:rPr>
+        <w:t>θ</w:t>
+      </w:r>
+      <w:r>
+        <w:t xml:space="preserve"> denoting the angular displacement of the pendulum from its equilibrium position. </w:t>
+      </w:r>
+      <w:r>
+        <w:t>Thus</w:t>
+      </w:r>
+      <w:r>
+        <w:t xml:space="preserve">, </w:t>
+      </w:r>
+      <w:r>
+        <w:rPr>
+          <w:i/>
+          <w:iCs/>
+        </w:rPr>
+        <w:t>θ</w:t>
+      </w:r>
+      <w:r>
+        <w:t xml:space="preserve"> serves as one of the state variables characterizing the system's configuration.</w:t>
+      </w:r>
+    </w:p>
+    <w:p/>
+    <w:p>
+      <w:r>
+        <w:t xml:space="preserve">In addition to </w:t>
+      </w:r>
+      <w:r>
+        <w:rPr>
+          <w:i/>
+          <w:iCs/>
+        </w:rPr>
+        <w:t>θ</w:t>
+      </w:r>
+      <w:r>
+        <w:t xml:space="preserve">, the system exhibits another state variable, </w:t>
+      </w:r>
+      <w:r>
+        <w:rPr>
+          <w:i/>
+          <w:iCs/>
+        </w:rPr>
+        <w:t>V</w:t>
+      </w:r>
+      <w:r>
+        <w:t xml:space="preserve">, representing the velocity of the weight (or pendulum bob). The velocity of the weight, denoted as </w:t>
+      </w:r>
+      <w:r>
+        <w:rPr>
+          <w:i/>
+          <w:iCs/>
+        </w:rPr>
+        <w:t>V</w:t>
+      </w:r>
+      <w:r>
+        <w:t xml:space="preserve">, can be expressed as the angular velocity of </w:t>
+      </w:r>
+      <w:r>
+        <w:rPr>
+          <w:i/>
+          <w:iCs/>
+        </w:rPr>
+        <w:t>θ</w:t>
+      </w:r>
+      <w:r>
+        <w:t xml:space="preserve">, denoted as </w:t>
+      </w:r>
+      <w:r>
+        <w:rPr>
+          <w:i/>
+          <w:iCs/>
+        </w:rPr>
+        <w:t>θ</w:t>
+      </w:r>
+      <w:r>
+        <w:t xml:space="preserve">′, which arises from the correlation between the angular displacement and the sine of </w:t>
+      </w:r>
+      <w:r>
+        <w:rPr>
+          <w:i/>
+          <w:iCs/>
+        </w:rPr>
+        <w:t>θ</w:t>
+      </w:r>
+      <w:r>
+        <w:t xml:space="preserve"> as well as the length of the string.</w:t>
+      </w:r>
+    </w:p>
+    <w:p>
+      <w:r>
+        <w:t>Mathematically, the relationship can be represented as follows:</w:t>
+      </w:r>
+    </w:p>
+    <w:p/>
+    <w:p>
+      <w:pPr>
+        <w:rPr>
+          <w:i/>
+          <w:lang w:val="el-GR"/>
+        </w:rPr>
+      </w:pPr>
+      <m:oMathPara>
+        <m:oMath>
+          <m:r>
+            <w:rPr>
+              <w:rFonts w:ascii="Cambria Math" w:hAnsi="Cambria Math"/>
+            </w:rPr>
+            <m:t>V=L</m:t>
+          </m:r>
+          <m:f>
+            <m:fPr>
+              <m:ctrlPr>
+                <w:rPr>
+                  <w:rFonts w:ascii="Cambria Math" w:hAnsi="Cambria Math"/>
+                  <w:i/>
+                </w:rPr>
+              </m:ctrlPr>
+            </m:fPr>
+            <m:num>
+              <m:r>
+                <w:rPr>
+                  <w:rFonts w:ascii="Cambria Math" w:hAnsi="Cambria Math"/>
+                </w:rPr>
+                <m:t>d</m:t>
+              </m:r>
+              <m:r>
+                <w:rPr>
+                  <w:rFonts w:ascii="Cambria Math" w:hAnsi="Cambria Math"/>
+                  <w:lang w:val="el-GR"/>
+                </w:rPr>
+                <m:t>θ</m:t>
+              </m:r>
+            </m:num>
+            <m:den>
+              <m:r>
+                <w:rPr>
+                  <w:rFonts w:ascii="Cambria Math" w:hAnsi="Cambria Math"/>
+                </w:rPr>
+                <m:t>d</m:t>
+              </m:r>
+              <m:r>
+                <w:rPr>
+                  <w:rFonts w:ascii="Cambria Math" w:hAnsi="Cambria Math"/>
+                </w:rPr>
+                <m:t>t</m:t>
+              </m:r>
+            </m:den>
+          </m:f>
+          <m:r>
+            <w:rPr>
+              <w:rFonts w:ascii="Cambria Math" w:hAnsi="Cambria Math"/>
+            </w:rPr>
+            <m:t xml:space="preserve"> sin</m:t>
+          </m:r>
+          <m:r>
+            <w:rPr>
+              <w:rFonts w:ascii="Cambria Math" w:hAnsi="Cambria Math"/>
+              <w:lang w:val="el-GR"/>
+            </w:rPr>
+            <m:t>θ</m:t>
+          </m:r>
+          <m:r>
+            <w:rPr>
+              <w:rFonts w:ascii="Cambria Math" w:hAnsi="Cambria Math"/>
+              <w:lang w:val="el-GR"/>
+            </w:rPr>
+            <m:t xml:space="preserve">    (1.</m:t>
+          </m:r>
+          <m:r>
+            <w:rPr>
+              <w:rFonts w:ascii="Cambria Math" w:hAnsi="Cambria Math"/>
+              <w:lang w:val="el-GR"/>
+            </w:rPr>
+            <m:t>1</m:t>
+          </m:r>
+          <m:r>
+            <w:rPr>
+              <w:rFonts w:ascii="Cambria Math" w:hAnsi="Cambria Math"/>
+              <w:lang w:val="el-GR"/>
+            </w:rPr>
+            <m:t>)</m:t>
+          </m:r>
+        </m:oMath>
+      </m:oMathPara>
+    </w:p>
+    <w:p>
+      <w:pPr>
+        <w:rPr>
+          <w:iCs/>
+        </w:rPr>
+      </w:pPr>
+    </w:p>
+    <w:p>
+      <w:pPr>
+        <w:rPr>
+          <w:iCs/>
+        </w:rPr>
+      </w:pPr>
+      <w:r>
+        <w:rPr>
+          <w:iCs/>
+        </w:rPr>
+        <w:t>To predict the forthcoming state of the system</w:t>
+      </w:r>
+      <w:r>
+        <w:rPr>
+          <w:iCs/>
+        </w:rPr>
+        <w:t xml:space="preserve">, it necessitates the angular acceleration, denoted as </w:t>
+      </w:r>
+      <m:oMath>
+        <m:acc>
+          <m:accPr>
+            <m:chr m:val="̈"/>
+            <m:ctrlPr>
+              <w:rPr>
+                <w:rFonts w:ascii="Cambria Math" w:hAnsi="Cambria Math"/>
+                <w:i/>
+                <w:iCs/>
+              </w:rPr>
+            </m:ctrlPr>
+          </m:accPr>
+          <m:e>
+            <m:r>
+              <w:rPr>
+                <w:rFonts w:ascii="Cambria Math" w:hAnsi="Cambria Math"/>
+                <w:lang w:val="el-GR"/>
+              </w:rPr>
+              <m:t>θ</m:t>
+            </m:r>
+            <m:r>
+              <w:rPr>
+                <w:rFonts w:ascii="Cambria Math" w:hAnsi="Cambria Math"/>
+              </w:rPr>
+              <m:t xml:space="preserve"> </m:t>
+            </m:r>
+          </m:e>
+        </m:acc>
+      </m:oMath>
+      <w:r>
+        <w:rPr>
+          <w:iCs/>
+        </w:rPr>
+        <w:t>,</w:t>
+      </w:r>
+      <w:r>
+        <w:rPr>
+          <w:rStyle w:val="EndnoteReference"/>
+          <w:iCs/>
+        </w:rPr>
+        <w:endnoteReference w:id="4"/>
+      </w:r>
+      <w:r>
+        <w:rPr>
+          <w:iCs/>
+        </w:rPr>
+        <w:t xml:space="preserve"> i</w:t>
+      </w:r>
+      <w:r>
+        <w:rPr>
+          <w:iCs/>
+        </w:rPr>
+        <w:t xml:space="preserve">n addition to the angular displacement </w:t>
+      </w:r>
+      <m:oMath>
+        <m:r>
+          <w:rPr>
+            <w:rFonts w:ascii="Cambria Math" w:hAnsi="Cambria Math"/>
+          </w:rPr>
+          <m:t>θ</m:t>
+        </m:r>
+      </m:oMath>
+      <w:r>
+        <w:rPr>
+          <w:iCs/>
+        </w:rPr>
+        <w:t xml:space="preserve">. Hence, the state of the system at any specific time is contingent on two variables, </w:t>
+      </w:r>
+      <m:oMath>
+        <m:r>
+          <w:rPr>
+            <w:rFonts w:ascii="Cambria Math" w:hAnsi="Cambria Math"/>
+          </w:rPr>
+          <m:t>θ</m:t>
+        </m:r>
+      </m:oMath>
+      <w:r>
+        <w:rPr>
+          <w:iCs/>
+        </w:rPr>
+        <w:t xml:space="preserve"> and </w:t>
+      </w:r>
+      <m:oMath>
+        <m:acc>
+          <m:accPr>
+            <m:chr m:val="̈"/>
+            <m:ctrlPr>
+              <w:rPr>
+                <w:rFonts w:ascii="Cambria Math" w:hAnsi="Cambria Math"/>
+                <w:i/>
+                <w:iCs/>
+              </w:rPr>
+            </m:ctrlPr>
+          </m:accPr>
+          <m:e>
+            <m:r>
+              <w:rPr>
+                <w:rFonts w:ascii="Cambria Math" w:hAnsi="Cambria Math"/>
+                <w:lang w:val="el-GR"/>
+              </w:rPr>
+              <m:t>θ</m:t>
+            </m:r>
+          </m:e>
+        </m:acc>
+      </m:oMath>
+      <w:r>
+        <w:rPr>
+          <w:iCs/>
+        </w:rPr>
+        <w:t xml:space="preserve">, </w:t>
+      </w:r>
+      <w:r>
+        <w:rPr>
+          <w:iCs/>
+        </w:rPr>
+        <w:t>which will</w:t>
+      </w:r>
+      <w:r>
+        <w:rPr>
+          <w:iCs/>
+        </w:rPr>
+        <w:t xml:space="preserve"> be the state variables.</w:t>
+      </w:r>
+      <w:r>
+        <w:rPr>
+          <w:iCs/>
+        </w:rPr>
+        <w:t xml:space="preserve"> To come up with the equations that govern the system, </w:t>
+      </w:r>
+      <w:r>
+        <w:rPr>
+          <w:iCs/>
+        </w:rPr>
+        <w:t>finally</w:t>
+      </w:r>
+      <w:r>
+        <w:rPr>
+          <w:iCs/>
+        </w:rPr>
+        <w:t xml:space="preserve"> an equation that describes the angular acceleration </w:t>
+      </w:r>
+      <w:r>
+        <w:rPr>
+          <w:iCs/>
+        </w:rPr>
+        <w:t>based on the displacement</w:t>
+      </w:r>
+      <w:r>
+        <w:rPr>
+          <w:iCs/>
+        </w:rPr>
+        <w:t xml:space="preserve"> is needed</w:t>
+      </w:r>
+      <w:r>
+        <w:rPr>
+          <w:iCs/>
+        </w:rPr>
+        <w:t xml:space="preserve">. Which can simply be </w:t>
+      </w:r>
+      <w:r>
+        <w:rPr>
+          <w:iCs/>
+        </w:rPr>
+        <w:t>found</w:t>
+      </w:r>
+      <w:r>
+        <w:rPr>
+          <w:iCs/>
+        </w:rPr>
+        <w:t xml:space="preserve"> by using the first derivative of the equation 1.</w:t>
+      </w:r>
+      <w:r>
+        <w:rPr>
+          <w:iCs/>
+        </w:rPr>
+        <w:t>1</w:t>
+      </w:r>
+      <w:r>
+        <w:rPr>
+          <w:iCs/>
+        </w:rPr>
+        <w:t xml:space="preserve">: </w:t>
+      </w:r>
+    </w:p>
+    <w:p>
+      <w:pPr>
+        <w:rPr>
+          <w:iCs/>
+        </w:rPr>
+      </w:pPr>
+    </w:p>
+    <w:p>
+      <w:pPr>
+        <w:rPr>
+          <w:i/>
+        </w:rPr>
+      </w:pPr>
+      <m:oMathPara>
+        <m:oMath>
+          <m:acc>
+            <m:accPr>
+              <m:chr m:val="̈"/>
+              <m:ctrlPr>
+                <w:rPr>
+                  <w:rFonts w:ascii="Cambria Math" w:hAnsi="Cambria Math"/>
+                  <w:i/>
+                </w:rPr>
+              </m:ctrlPr>
+            </m:accPr>
+            <m:e>
+              <m:r>
+                <w:rPr>
+                  <w:rFonts w:ascii="Cambria Math" w:hAnsi="Cambria Math"/>
+                  <w:lang w:val="el-GR"/>
+                </w:rPr>
+                <m:t xml:space="preserve">θ </m:t>
+              </m:r>
+            </m:e>
+          </m:acc>
+          <m:r>
+            <w:rPr>
+              <w:rFonts w:ascii="Cambria Math" w:hAnsi="Cambria Math"/>
+            </w:rPr>
+            <m:t>=-</m:t>
+          </m:r>
+          <m:f>
+            <m:fPr>
+              <m:ctrlPr>
+                <w:rPr>
+                  <w:rFonts w:ascii="Cambria Math" w:hAnsi="Cambria Math"/>
+                  <w:i/>
+                </w:rPr>
+              </m:ctrlPr>
+            </m:fPr>
+            <m:num>
+              <m:r>
+                <w:rPr>
+                  <w:rFonts w:ascii="Cambria Math" w:hAnsi="Cambria Math"/>
+                </w:rPr>
+                <m:t>g</m:t>
+              </m:r>
+            </m:num>
+            <m:den>
+              <m:r>
+                <w:rPr>
+                  <w:rFonts w:ascii="Cambria Math" w:hAnsi="Cambria Math"/>
+                </w:rPr>
+                <m:t>L</m:t>
+              </m:r>
+            </m:den>
+          </m:f>
+          <m:func>
+            <m:funcPr>
+              <m:ctrlPr>
+                <w:rPr>
+                  <w:rFonts w:ascii="Cambria Math" w:hAnsi="Cambria Math"/>
+                  <w:i/>
+                </w:rPr>
+              </m:ctrlPr>
+            </m:funcPr>
+            <m:fName>
+              <m:r>
+                <m:rPr>
+                  <m:sty m:val="p"/>
+                </m:rPr>
+                <w:rPr>
+                  <w:rFonts w:ascii="Cambria Math" w:hAnsi="Cambria Math"/>
+                </w:rPr>
+                <m:t>sin</m:t>
+              </m:r>
+            </m:fName>
+            <m:e>
+              <m:r>
+                <w:rPr>
+                  <w:rFonts w:ascii="Cambria Math" w:hAnsi="Cambria Math"/>
+                  <w:lang w:val="el-GR"/>
+                </w:rPr>
+                <m:t>θ</m:t>
+              </m:r>
+              <m:d>
+                <m:dPr>
+                  <m:ctrlPr>
+                    <w:rPr>
+                      <w:rFonts w:ascii="Cambria Math" w:hAnsi="Cambria Math"/>
+                      <w:i/>
+                      <w:lang w:val="el-GR"/>
+                    </w:rPr>
+                  </m:ctrlPr>
+                </m:dPr>
+                <m:e>
+                  <m:r>
+                    <w:rPr>
+                      <w:rFonts w:ascii="Cambria Math" w:hAnsi="Cambria Math"/>
+                      <w:lang w:val="el-GR"/>
+                    </w:rPr>
+                    <m:t>t</m:t>
+                  </m:r>
+                </m:e>
+              </m:d>
+            </m:e>
+          </m:func>
+          <m:r>
+            <w:rPr>
+              <w:rFonts w:ascii="Cambria Math" w:hAnsi="Cambria Math"/>
+            </w:rPr>
+            <m:t xml:space="preserve">  (1.</m:t>
+          </m:r>
+          <m:r>
+            <w:rPr>
+              <w:rFonts w:ascii="Cambria Math" w:hAnsi="Cambria Math"/>
+            </w:rPr>
+            <m:t>2</m:t>
+          </m:r>
+          <m:r>
+            <w:rPr>
+              <w:rFonts w:ascii="Cambria Math" w:hAnsi="Cambria Math"/>
+            </w:rPr>
+            <m:t>)</m:t>
+          </m:r>
+        </m:oMath>
+      </m:oMathPara>
+    </w:p>
+    <w:p>
+      <w:pPr>
+        <w:rPr>
+          <w:iCs/>
+        </w:rPr>
+      </w:pPr>
+    </w:p>
+    <w:p>
+      <w:pPr>
+        <w:rPr>
+          <w:iCs/>
+        </w:rPr>
+      </w:pPr>
+      <w:r>
+        <w:rPr>
+          <w:iCs/>
+        </w:rPr>
+        <w:t xml:space="preserve">At this point, we have the system variables and the system’s equations, thus we can procced at creating a phase </w:t>
+      </w:r>
+      <w:proofErr w:type="gramStart"/>
+      <w:r>
+        <w:rPr>
+          <w:iCs/>
+        </w:rPr>
+        <w:t>portrait</w:t>
+      </w:r>
+      <w:proofErr w:type="gramEnd"/>
+    </w:p>
+    <w:p/>
+    <w:p>
       <w:pPr>
         <w:pStyle w:val="Heading1"/>
       </w:pPr>
-      <w:bookmarkStart w:id="5" w:name="_Toc140793949"/>
-      <w:r>
-        <w:t>1.4 Lif Model</w:t>
-      </w:r>
-      <w:bookmarkEnd w:id="5"/>
+      <w:bookmarkStart w:id="6" w:name="_Toc140793949"/>
+      <w:r>
+        <w:lastRenderedPageBreak/>
+        <w:t>1.4</w:t>
+      </w:r>
+      <w:r>
+        <w:t>.2</w:t>
+      </w:r>
+      <w:r>
+        <w:t xml:space="preserve"> Lif Model</w:t>
+      </w:r>
+      <w:bookmarkEnd w:id="6"/>
     </w:p>
     <w:p>
       <w:r>
@@ -1456,11 +2605,7 @@
       </w:r>
       <w:proofErr w:type="spellEnd"/>
       <w:r>
-        <w:t xml:space="preserve">). </w:t>
-      </w:r>
-      <w:r>
-        <w:lastRenderedPageBreak/>
-        <w:t>This reset process enforces a refractory period during which the neuron remains unresponsive to new inputs immediately after spiking, preventing rapid successive firing.</w:t>
+        <w:t>). This reset process enforces a refractory period during which the neuron remains unresponsive to new inputs immediately after spiking, preventing rapid successive firing.</w:t>
       </w:r>
     </w:p>
     <w:p/>
@@ -1998,7 +3143,19 @@
             <w:rPr>
               <w:rFonts w:ascii="Cambria Math" w:hAnsi="Cambria Math"/>
             </w:rPr>
-            <m:t xml:space="preserve">    (1.0)</m:t>
+            <m:t xml:space="preserve">    (</m:t>
+          </m:r>
+          <m:r>
+            <w:rPr>
+              <w:rFonts w:ascii="Cambria Math" w:hAnsi="Cambria Math"/>
+            </w:rPr>
+            <m:t>2</m:t>
+          </m:r>
+          <m:r>
+            <w:rPr>
+              <w:rFonts w:ascii="Cambria Math" w:hAnsi="Cambria Math"/>
+            </w:rPr>
+            <m:t>)</m:t>
           </m:r>
         </m:oMath>
       </m:oMathPara>
@@ -2525,16 +3682,6 @@
     </w:p>
     <w:p>
       <w:pPr>
-        <w:pStyle w:val="Heading2"/>
-      </w:pPr>
-      <w:bookmarkStart w:id="6" w:name="_Toc140793950"/>
-      <w:r>
-        <w:t>1.4.2 Dynamical System LIF</w:t>
-      </w:r>
-      <w:bookmarkEnd w:id="6"/>
-    </w:p>
-    <w:p>
-      <w:pPr>
         <w:pStyle w:val="Heading1"/>
       </w:pPr>
       <w:bookmarkStart w:id="7" w:name="_Toc140793951"/>
@@ -2671,11 +3818,16 @@
         <w:t>Llinás</w:t>
       </w:r>
       <w:proofErr w:type="spellEnd"/>
+      <w:proofErr w:type="gramStart"/>
       <w:r>
         <w:t>, ”</w:t>
       </w:r>
       <w:r>
-        <w:t>I of the Vortex: From Neurons to Self</w:t>
+        <w:t>I</w:t>
+      </w:r>
+      <w:proofErr w:type="gramEnd"/>
+      <w:r>
+        <w:t xml:space="preserve"> of the Vortex: From Neurons to Self</w:t>
       </w:r>
       <w:r>
         <w:t>”,</w:t>
@@ -2704,7 +3856,15 @@
       </w:r>
       <w:proofErr w:type="spellEnd"/>
       <w:r>
-        <w:t>: 10.1113/jphysiol.1952.sp004716. PMID: 14946712; PMCID: PMC1392219.</w:t>
+        <w:t>: 10.1113/</w:t>
+      </w:r>
+      <w:proofErr w:type="gramStart"/>
+      <w:r>
+        <w:t>jphysiol.1952.sp</w:t>
+      </w:r>
+      <w:proofErr w:type="gramEnd"/>
+      <w:r>
+        <w:t>004716. PMID: 14946712; PMCID: PMC1392219.</w:t>
       </w:r>
     </w:p>
     <w:sectPr>
@@ -2777,13 +3937,62 @@
         <w:t xml:space="preserve"> Membrane potential:</w:t>
       </w:r>
       <w:r>
-        <w:t xml:space="preserve"> refers to the difference in electrical charge that exists across the cell membrane of a neuron</w:t>
-      </w:r>
-      <w:r>
-        <w:t xml:space="preserve">  </w:t>
-      </w:r>
-      <w:r>
-        <w:t>.</w:t>
+        <w:t xml:space="preserve"> refers to the difference in electrical charge that exists across the cell membrane of a neuron.</w:t>
+      </w:r>
+    </w:p>
+  </w:endnote>
+  <w:endnote w:id="3">
+    <w:p>
+      <w:pPr>
+        <w:pStyle w:val="EndnoteText"/>
+      </w:pPr>
+      <w:r>
+        <w:rPr>
+          <w:rStyle w:val="EndnoteReference"/>
+        </w:rPr>
+        <w:endnoteRef/>
+      </w:r>
+      <w:r>
+        <w:t xml:space="preserve"> </w:t>
+      </w:r>
+      <w:r>
+        <w:t>Second</w:t>
+      </w:r>
+      <w:r>
+        <w:t xml:space="preserve">-order DE: </w:t>
+      </w:r>
+      <w:r>
+        <w:t xml:space="preserve">an equation that involves the </w:t>
+      </w:r>
+      <w:r>
+        <w:t>second</w:t>
+      </w:r>
+      <w:r>
+        <w:t xml:space="preserve"> derivative of a dependent </w:t>
+      </w:r>
+      <w:proofErr w:type="gramStart"/>
+      <w:r>
+        <w:t>variable</w:t>
+      </w:r>
+      <w:proofErr w:type="gramEnd"/>
+    </w:p>
+  </w:endnote>
+  <w:endnote w:id="4">
+    <w:p>
+      <w:pPr>
+        <w:pStyle w:val="EndnoteText"/>
+      </w:pPr>
+      <w:r>
+        <w:rPr>
+          <w:rStyle w:val="EndnoteReference"/>
+        </w:rPr>
+        <w:endnoteRef/>
+      </w:r>
+      <w:r>
+        <w:t xml:space="preserve"> </w:t>
+      </w:r>
+      <w:r>
+        <w:t>In the context of dynamical systems and differential equations, the dot notation on top of variables indicates the derivative of the variable with respect to time.</w:t>
       </w:r>
     </w:p>
   </w:endnote>
@@ -4006,7 +5215,6 @@
   <w:style w:type="character" w:default="1" w:styleId="DefaultParagraphFont">
     <w:name w:val="Default Paragraph Font"/>
     <w:uiPriority w:val="1"/>
-    <w:semiHidden/>
     <w:unhideWhenUsed/>
   </w:style>
   <w:style w:type="table" w:default="1" w:styleId="TableNormal">

</xml_diff>